<commit_message>
final version client auth not working but fine
</commit_message>
<xml_diff>
--- a/spotifyArtists.docx
+++ b/spotifyArtists.docx
@@ -117,14 +117,13 @@
         <w:rPr>
           <w:lang w:val="en-US"/>
         </w:rPr>
-        <w:t>-&gt; pip3 install Flask (install Flask)</w:t>
-      </w:r>
-      <w:r>
-        <w:rPr>
-          <w:rFonts w:hint="eastAsia"/>
-          <w:lang w:val="en-US"/>
-        </w:rPr>
-        <w:t xml:space="preserve"> </w:t>
+        <w:t xml:space="preserve">-&gt; </w:t>
+      </w:r>
+      <w:r>
+        <w:rPr>
+          <w:lang w:val="en-US"/>
+        </w:rPr>
+        <w:t>pip install flask-cors (done in the virtual environment)</w:t>
       </w:r>
     </w:p>
     <w:p>
@@ -137,6 +136,26 @@
         <w:rPr>
           <w:lang w:val="en-US"/>
         </w:rPr>
+        <w:t>-&gt; pip3 install Flask (install Flask)</w:t>
+      </w:r>
+      <w:r>
+        <w:rPr>
+          <w:rFonts w:hint="eastAsia"/>
+          <w:lang w:val="en-US"/>
+        </w:rPr>
+        <w:t xml:space="preserve"> </w:t>
+      </w:r>
+    </w:p>
+    <w:p>
+      <w:pPr>
+        <w:rPr>
+          <w:lang w:val="en-US"/>
+        </w:rPr>
+      </w:pPr>
+      <w:r>
+        <w:rPr>
+          <w:lang w:val="en-US"/>
+        </w:rPr>
         <w:t>–</w:t>
       </w:r>
       <w:r>
@@ -161,13 +180,38 @@
         <w:rPr>
           <w:lang w:val="en-US"/>
         </w:rPr>
-        <w:t xml:space="preserve"> -&gt; </w:t>
-      </w:r>
-      <w:r>
-        <w:rPr>
-          <w:lang w:val="en-US"/>
-        </w:rPr>
-        <w:t>python3 server.py (done in the virtual environment)</w:t>
+        <w:t xml:space="preserve"> </w:t>
+      </w:r>
+    </w:p>
+    <w:p>
+      <w:pPr>
+        <w:rPr>
+          <w:lang w:val="en-US"/>
+        </w:rPr>
+      </w:pPr>
+      <w:r>
+        <w:rPr>
+          <w:lang w:val="en-US"/>
+        </w:rPr>
+        <w:t xml:space="preserve">-&gt; </w:t>
+      </w:r>
+      <w:r>
+        <w:rPr>
+          <w:lang w:val="en-US"/>
+        </w:rPr>
+        <w:t xml:space="preserve">python3 </w:t>
+      </w:r>
+      <w:r>
+        <w:rPr>
+          <w:lang w:val="en-US"/>
+        </w:rPr>
+        <w:t>spotifyArtists.</w:t>
+      </w:r>
+      <w:r>
+        <w:rPr>
+          <w:lang w:val="en-US"/>
+        </w:rPr>
+        <w:t>py (done in the virtual environment)</w:t>
       </w:r>
     </w:p>
     <w:p>

</xml_diff>